<commit_message>
fixed spacing on .docx
</commit_message>
<xml_diff>
--- a/assets/downloads/JeffQuinn2015.docx
+++ b/assets/downloads/JeffQuinn2015.docx
@@ -1515,85 +1515,163 @@
         <w:tab/>
         <w:t xml:space="preserve">          </w:t>
       </w:r>
-      <w:bookmarkStart w:id="0" w:name="_GoBack"/>
+      <w:r>
+        <w:rPr>
+          <w:rFonts w:ascii="Helvetica Neue" w:eastAsia="Helvetica Neue" w:hAnsi="Helvetica Neue" w:cs="Helvetica Neue"/>
+          <w:i/>
+        </w:rPr>
+        <w:t>2005</w:t>
+      </w:r>
+    </w:p>
+    <w:p>
+      <w:pPr>
+        <w:ind w:left="720"/>
+      </w:pPr>
+      <w:r>
+        <w:rPr>
+          <w:rFonts w:ascii="Helvetica Neue" w:eastAsia="Helvetica Neue" w:hAnsi="Helvetica Neue" w:cs="Helvetica Neue"/>
+        </w:rPr>
+        <w:t>Graduation: December, 2005</w:t>
+      </w:r>
+    </w:p>
+    <w:p>
+      <w:pPr>
+        <w:numPr>
+          <w:ilvl w:val="0"/>
+          <w:numId w:val="1"/>
+        </w:numPr>
+        <w:ind w:hanging="360"/>
+        <w:rPr>
+          <w:rFonts w:ascii="Helvetica Neue" w:eastAsia="Helvetica Neue" w:hAnsi="Helvetica Neue" w:cs="Helvetica Neue"/>
+        </w:rPr>
+      </w:pPr>
+      <w:bookmarkStart w:id="0" w:name="h.53i0tf63ifls" w:colFirst="0" w:colLast="0"/>
       <w:bookmarkEnd w:id="0"/>
       <w:r>
         <w:rPr>
           <w:rFonts w:ascii="Helvetica Neue" w:eastAsia="Helvetica Neue" w:hAnsi="Helvetica Neue" w:cs="Helvetica Neue"/>
+        </w:rPr>
+        <w:t>BS in Lyman Briggs Computer Science and Lyman Briggs Human Biology.</w:t>
+      </w:r>
+    </w:p>
+    <w:p>
+      <w:bookmarkStart w:id="1" w:name="h.5yhn2sbpgqkh" w:colFirst="0" w:colLast="0"/>
+      <w:bookmarkEnd w:id="1"/>
+    </w:p>
+    <w:p>
+      <w:bookmarkStart w:id="2" w:name="h.m6od60exwnxw" w:colFirst="0" w:colLast="0"/>
+      <w:bookmarkEnd w:id="2"/>
+      <w:r>
+        <w:rPr>
+          <w:rFonts w:ascii="Helvetica Neue" w:eastAsia="Helvetica Neue" w:hAnsi="Helvetica Neue" w:cs="Helvetica Neue"/>
+        </w:rPr>
+        <w:tab/>
+      </w:r>
+      <w:r>
+        <w:rPr>
+          <w:rFonts w:ascii="Helvetica Neue" w:eastAsia="Helvetica Neue" w:hAnsi="Helvetica Neue" w:cs="Helvetica Neue"/>
+          <w:b/>
+        </w:rPr>
+        <w:t>MSU HR Development: Foundations for Effective Leadership</w:t>
+      </w:r>
+      <w:r>
+        <w:rPr>
+          <w:rFonts w:ascii="Helvetica Neue" w:eastAsia="Helvetica Neue" w:hAnsi="Helvetica Neue" w:cs="Helvetica Neue"/>
+          <w:b/>
+        </w:rPr>
+        <w:tab/>
+      </w:r>
+      <w:r>
+        <w:rPr>
+          <w:rFonts w:ascii="Helvetica Neue" w:eastAsia="Helvetica Neue" w:hAnsi="Helvetica Neue" w:cs="Helvetica Neue"/>
+          <w:b/>
+        </w:rPr>
+        <w:tab/>
+      </w:r>
+      <w:r>
+        <w:rPr>
+          <w:rFonts w:ascii="Helvetica Neue" w:eastAsia="Helvetica Neue" w:hAnsi="Helvetica Neue" w:cs="Helvetica Neue"/>
+          <w:b/>
+        </w:rPr>
+        <w:tab/>
+        <w:t xml:space="preserve">        </w:t>
+      </w:r>
+      <w:r>
+        <w:rPr>
+          <w:rFonts w:ascii="Helvetica Neue" w:eastAsia="Helvetica Neue" w:hAnsi="Helvetica Neue" w:cs="Helvetica Neue"/>
+          <w:b/>
+        </w:rPr>
+        <w:tab/>
+        <w:t xml:space="preserve">          </w:t>
+      </w:r>
+      <w:r>
+        <w:rPr>
+          <w:rFonts w:ascii="Helvetica Neue" w:eastAsia="Helvetica Neue" w:hAnsi="Helvetica Neue" w:cs="Helvetica Neue"/>
           <w:i/>
         </w:rPr>
-        <w:t>2005</w:t>
-      </w:r>
-    </w:p>
-    <w:p>
-      <w:pPr>
-        <w:ind w:left="720"/>
-      </w:pPr>
-      <w:r>
-        <w:rPr>
-          <w:rFonts w:ascii="Helvetica Neue" w:eastAsia="Helvetica Neue" w:hAnsi="Helvetica Neue" w:cs="Helvetica Neue"/>
-        </w:rPr>
-        <w:t>Graduation: December, 2005</w:t>
-      </w:r>
-    </w:p>
-    <w:p>
-      <w:pPr>
-        <w:numPr>
-          <w:ilvl w:val="0"/>
-          <w:numId w:val="1"/>
-        </w:numPr>
-        <w:ind w:hanging="360"/>
-        <w:rPr>
-          <w:rFonts w:ascii="Helvetica Neue" w:eastAsia="Helvetica Neue" w:hAnsi="Helvetica Neue" w:cs="Helvetica Neue"/>
-        </w:rPr>
-      </w:pPr>
-      <w:bookmarkStart w:id="1" w:name="h.53i0tf63ifls" w:colFirst="0" w:colLast="0"/>
-      <w:bookmarkEnd w:id="1"/>
-      <w:r>
-        <w:rPr>
-          <w:rFonts w:ascii="Helvetica Neue" w:eastAsia="Helvetica Neue" w:hAnsi="Helvetica Neue" w:cs="Helvetica Neue"/>
-        </w:rPr>
-        <w:t>BS in Lyman Briggs Computer Science and Lyman Briggs Human Biology.</w:t>
-      </w:r>
-    </w:p>
-    <w:p>
-      <w:bookmarkStart w:id="2" w:name="h.5yhn2sbpgqkh" w:colFirst="0" w:colLast="0"/>
-      <w:bookmarkEnd w:id="2"/>
-    </w:p>
-    <w:p>
-      <w:bookmarkStart w:id="3" w:name="h.m6od60exwnxw" w:colFirst="0" w:colLast="0"/>
+        <w:t>2012</w:t>
+      </w:r>
+    </w:p>
+    <w:p>
+      <w:bookmarkStart w:id="3" w:name="h.u6pes96vb3f4" w:colFirst="0" w:colLast="0"/>
       <w:bookmarkEnd w:id="3"/>
-      <w:r>
-        <w:rPr>
-          <w:rFonts w:ascii="Helvetica Neue" w:eastAsia="Helvetica Neue" w:hAnsi="Helvetica Neue" w:cs="Helvetica Neue"/>
-        </w:rPr>
-        <w:tab/>
-      </w:r>
-      <w:r>
-        <w:rPr>
-          <w:rFonts w:ascii="Helvetica Neue" w:eastAsia="Helvetica Neue" w:hAnsi="Helvetica Neue" w:cs="Helvetica Neue"/>
-          <w:b/>
-        </w:rPr>
-        <w:t>MSU HR Development: Foundations for Effective Leadership</w:t>
-      </w:r>
-      <w:r>
-        <w:rPr>
-          <w:rFonts w:ascii="Helvetica Neue" w:eastAsia="Helvetica Neue" w:hAnsi="Helvetica Neue" w:cs="Helvetica Neue"/>
-          <w:b/>
-        </w:rPr>
-        <w:tab/>
-      </w:r>
-      <w:r>
-        <w:rPr>
-          <w:rFonts w:ascii="Helvetica Neue" w:eastAsia="Helvetica Neue" w:hAnsi="Helvetica Neue" w:cs="Helvetica Neue"/>
-          <w:b/>
-        </w:rPr>
-        <w:tab/>
-      </w:r>
-      <w:r>
-        <w:rPr>
-          <w:rFonts w:ascii="Helvetica Neue" w:eastAsia="Helvetica Neue" w:hAnsi="Helvetica Neue" w:cs="Helvetica Neue"/>
-          <w:b/>
+    </w:p>
+    <w:p>
+      <w:bookmarkStart w:id="4" w:name="h.krdk8lyxxsgk" w:colFirst="0" w:colLast="0"/>
+      <w:bookmarkEnd w:id="4"/>
+      <w:r>
+        <w:rPr>
+          <w:rFonts w:ascii="Helvetica Neue" w:eastAsia="Helvetica Neue" w:hAnsi="Helvetica Neue" w:cs="Helvetica Neue"/>
+        </w:rPr>
+        <w:tab/>
+      </w:r>
+      <w:r>
+        <w:rPr>
+          <w:rFonts w:ascii="Helvetica Neue" w:eastAsia="Helvetica Neue" w:hAnsi="Helvetica Neue" w:cs="Helvetica Neue"/>
+          <w:b/>
+        </w:rPr>
+        <w:t>Graduate, MOR IT Leadership Program</w:t>
+      </w:r>
+      <w:r>
+        <w:rPr>
+          <w:rFonts w:ascii="Helvetica Neue" w:eastAsia="Helvetica Neue" w:hAnsi="Helvetica Neue" w:cs="Helvetica Neue"/>
+        </w:rPr>
+        <w:tab/>
+      </w:r>
+      <w:r>
+        <w:rPr>
+          <w:rFonts w:ascii="Helvetica Neue" w:eastAsia="Helvetica Neue" w:hAnsi="Helvetica Neue" w:cs="Helvetica Neue"/>
+        </w:rPr>
+        <w:tab/>
+      </w:r>
+      <w:r>
+        <w:rPr>
+          <w:rFonts w:ascii="Helvetica Neue" w:eastAsia="Helvetica Neue" w:hAnsi="Helvetica Neue" w:cs="Helvetica Neue"/>
+        </w:rPr>
+        <w:tab/>
+      </w:r>
+      <w:r>
+        <w:rPr>
+          <w:rFonts w:ascii="Helvetica Neue" w:eastAsia="Helvetica Neue" w:hAnsi="Helvetica Neue" w:cs="Helvetica Neue"/>
+        </w:rPr>
+        <w:tab/>
+      </w:r>
+      <w:r>
+        <w:rPr>
+          <w:rFonts w:ascii="Helvetica Neue" w:eastAsia="Helvetica Neue" w:hAnsi="Helvetica Neue" w:cs="Helvetica Neue"/>
+        </w:rPr>
+        <w:tab/>
+      </w:r>
+      <w:r>
+        <w:rPr>
+          <w:rFonts w:ascii="Helvetica Neue" w:eastAsia="Helvetica Neue" w:hAnsi="Helvetica Neue" w:cs="Helvetica Neue"/>
+        </w:rPr>
+        <w:tab/>
+        <w:t xml:space="preserve">       </w:t>
+      </w:r>
+      <w:r>
+        <w:rPr>
+          <w:rFonts w:ascii="Helvetica Neue" w:eastAsia="Helvetica Neue" w:hAnsi="Helvetica Neue" w:cs="Helvetica Neue"/>
         </w:rPr>
         <w:tab/>
         <w:t xml:space="preserve">        </w:t>
@@ -1601,124 +1679,54 @@
       <w:r>
         <w:rPr>
           <w:rFonts w:ascii="Helvetica Neue" w:eastAsia="Helvetica Neue" w:hAnsi="Helvetica Neue" w:cs="Helvetica Neue"/>
-          <w:b/>
-        </w:rPr>
-        <w:tab/>
-        <w:t xml:space="preserve">          </w:t>
+        </w:rPr>
+        <w:t xml:space="preserve"> </w:t>
+      </w:r>
+      <w:r>
+        <w:rPr>
+          <w:rFonts w:ascii="Helvetica Neue" w:eastAsia="Helvetica Neue" w:hAnsi="Helvetica Neue" w:cs="Helvetica Neue"/>
+        </w:rPr>
+        <w:t xml:space="preserve"> </w:t>
       </w:r>
       <w:r>
         <w:rPr>
           <w:rFonts w:ascii="Helvetica Neue" w:eastAsia="Helvetica Neue" w:hAnsi="Helvetica Neue" w:cs="Helvetica Neue"/>
           <w:i/>
         </w:rPr>
-        <w:t>2012</w:t>
-      </w:r>
-    </w:p>
-    <w:p>
-      <w:bookmarkStart w:id="4" w:name="h.u6pes96vb3f4" w:colFirst="0" w:colLast="0"/>
-      <w:bookmarkEnd w:id="4"/>
-    </w:p>
-    <w:p>
-      <w:bookmarkStart w:id="5" w:name="h.krdk8lyxxsgk" w:colFirst="0" w:colLast="0"/>
-      <w:bookmarkEnd w:id="5"/>
-      <w:r>
-        <w:rPr>
-          <w:rFonts w:ascii="Helvetica Neue" w:eastAsia="Helvetica Neue" w:hAnsi="Helvetica Neue" w:cs="Helvetica Neue"/>
-        </w:rPr>
-        <w:tab/>
-      </w:r>
-      <w:r>
-        <w:rPr>
-          <w:rFonts w:ascii="Helvetica Neue" w:eastAsia="Helvetica Neue" w:hAnsi="Helvetica Neue" w:cs="Helvetica Neue"/>
-          <w:b/>
-        </w:rPr>
-        <w:t>Graduate, MOR IT Leadership Program</w:t>
-      </w:r>
-      <w:r>
-        <w:rPr>
-          <w:rFonts w:ascii="Helvetica Neue" w:eastAsia="Helvetica Neue" w:hAnsi="Helvetica Neue" w:cs="Helvetica Neue"/>
-        </w:rPr>
-        <w:tab/>
-      </w:r>
-      <w:r>
-        <w:rPr>
-          <w:rFonts w:ascii="Helvetica Neue" w:eastAsia="Helvetica Neue" w:hAnsi="Helvetica Neue" w:cs="Helvetica Neue"/>
-        </w:rPr>
-        <w:tab/>
-      </w:r>
-      <w:r>
-        <w:rPr>
-          <w:rFonts w:ascii="Helvetica Neue" w:eastAsia="Helvetica Neue" w:hAnsi="Helvetica Neue" w:cs="Helvetica Neue"/>
-        </w:rPr>
-        <w:tab/>
-      </w:r>
-      <w:r>
-        <w:rPr>
-          <w:rFonts w:ascii="Helvetica Neue" w:eastAsia="Helvetica Neue" w:hAnsi="Helvetica Neue" w:cs="Helvetica Neue"/>
-        </w:rPr>
-        <w:tab/>
-      </w:r>
-      <w:r>
-        <w:rPr>
-          <w:rFonts w:ascii="Helvetica Neue" w:eastAsia="Helvetica Neue" w:hAnsi="Helvetica Neue" w:cs="Helvetica Neue"/>
-        </w:rPr>
-        <w:tab/>
-      </w:r>
-      <w:r>
-        <w:rPr>
-          <w:rFonts w:ascii="Helvetica Neue" w:eastAsia="Helvetica Neue" w:hAnsi="Helvetica Neue" w:cs="Helvetica Neue"/>
-        </w:rPr>
-        <w:tab/>
-        <w:t xml:space="preserve">       </w:t>
-      </w:r>
-      <w:r>
-        <w:rPr>
-          <w:rFonts w:ascii="Helvetica Neue" w:eastAsia="Helvetica Neue" w:hAnsi="Helvetica Neue" w:cs="Helvetica Neue"/>
-        </w:rPr>
-        <w:tab/>
-        <w:t xml:space="preserve">        </w:t>
-      </w:r>
-      <w:r>
-        <w:rPr>
-          <w:rFonts w:ascii="Helvetica Neue" w:eastAsia="Helvetica Neue" w:hAnsi="Helvetica Neue" w:cs="Helvetica Neue"/>
-        </w:rPr>
-        <w:t xml:space="preserve"> </w:t>
-      </w:r>
-      <w:r>
-        <w:rPr>
-          <w:rFonts w:ascii="Helvetica Neue" w:eastAsia="Helvetica Neue" w:hAnsi="Helvetica Neue" w:cs="Helvetica Neue"/>
-        </w:rPr>
-        <w:t xml:space="preserve"> </w:t>
-      </w:r>
-      <w:r>
-        <w:rPr>
-          <w:rFonts w:ascii="Helvetica Neue" w:eastAsia="Helvetica Neue" w:hAnsi="Helvetica Neue" w:cs="Helvetica Neue"/>
-          <w:i/>
-        </w:rPr>
         <w:t>2013</w:t>
       </w:r>
     </w:p>
     <w:p>
-      <w:bookmarkStart w:id="6" w:name="h.bfxmszcygg2i" w:colFirst="0" w:colLast="0"/>
-      <w:bookmarkStart w:id="7" w:name="h.tvcloq2puy4a" w:colFirst="0" w:colLast="0"/>
-      <w:bookmarkEnd w:id="6"/>
-      <w:bookmarkEnd w:id="7"/>
-      <w:r>
+      <w:pPr>
         <w:rPr>
           <w:rFonts w:ascii="Helvetica Neue" w:eastAsia="Helvetica Neue" w:hAnsi="Helvetica Neue" w:cs="Helvetica Neue"/>
           <w:b/>
           <w:sz w:val="30"/>
           <w:szCs w:val="30"/>
         </w:rPr>
+      </w:pPr>
+      <w:bookmarkStart w:id="5" w:name="h.bfxmszcygg2i" w:colFirst="0" w:colLast="0"/>
+      <w:bookmarkStart w:id="6" w:name="h.tvcloq2puy4a" w:colFirst="0" w:colLast="0"/>
+      <w:bookmarkEnd w:id="5"/>
+      <w:bookmarkEnd w:id="6"/>
+    </w:p>
+    <w:p>
+      <w:bookmarkStart w:id="7" w:name="_GoBack"/>
+      <w:bookmarkEnd w:id="7"/>
+      <w:r>
+        <w:rPr>
+          <w:rFonts w:ascii="Helvetica Neue" w:eastAsia="Helvetica Neue" w:hAnsi="Helvetica Neue" w:cs="Helvetica Neue"/>
+          <w:b/>
+          <w:sz w:val="30"/>
+          <w:szCs w:val="30"/>
+        </w:rPr>
         <w:t>Certifications</w:t>
       </w:r>
     </w:p>
     <w:p>
       <w:bookmarkStart w:id="8" w:name="h.jw1l3cr7oi3y" w:colFirst="0" w:colLast="0"/>
+      <w:bookmarkStart w:id="9" w:name="h.ko7136ufpprs" w:colFirst="0" w:colLast="0"/>
       <w:bookmarkEnd w:id="8"/>
-    </w:p>
-    <w:p>
-      <w:bookmarkStart w:id="9" w:name="h.ko7136ufpprs" w:colFirst="0" w:colLast="0"/>
       <w:bookmarkEnd w:id="9"/>
       <w:r>
         <w:rPr>
@@ -1857,7 +1865,7 @@
       <w:rPr>
         <w:noProof/>
       </w:rPr>
-      <w:t>2</w:t>
+      <w:t>3</w:t>
     </w:r>
     <w:r>
       <w:fldChar w:fldCharType="end"/>

</xml_diff>